<commit_message>
Final change to AWS Doc
</commit_message>
<xml_diff>
--- a/Net_Automation_cookbook_ch7_AWS.docx
+++ b/Net_Automation_cookbook_ch7_AWS.docx
@@ -39,42 +39,111 @@
         <w:spacing w:before="100" w:beforeAutospacing="1" w:after="100" w:afterAutospacing="1" w:line="276" w:lineRule="auto"/>
         <w:rPr>
           <w:color w:val="333333"/>
+        </w:rPr>
+      </w:pPr>
+      <w:r>
+        <w:rPr>
+          <w:color w:val="333333"/>
+        </w:rPr>
+        <w:t>Cloud is one of the Technologies which is transforming multiple industries and it has a significant impact on the overall IT infrastructure and how applications are deployed and architected to be adopted for the cloud.</w:t>
+      </w:r>
+    </w:p>
+    <w:p>
+      <w:pPr>
+        <w:spacing w:before="100" w:beforeAutospacing="1" w:after="100" w:afterAutospacing="1" w:line="276" w:lineRule="auto"/>
+        <w:rPr>
+          <w:color w:val="333333"/>
+        </w:rPr>
+      </w:pPr>
+      <w:r>
+        <w:rPr>
+          <w:color w:val="333333"/>
+        </w:rPr>
+        <w:t xml:space="preserve">AWS is one of the main cloud providers and </w:t>
+      </w:r>
+      <w:proofErr w:type="gramStart"/>
+      <w:r>
+        <w:rPr>
+          <w:color w:val="333333"/>
+        </w:rPr>
+        <w:t>it</w:t>
+      </w:r>
+      <w:proofErr w:type="gramEnd"/>
+      <w:r>
+        <w:rPr>
+          <w:color w:val="333333"/>
+        </w:rPr>
+        <w:t xml:space="preserve"> providers multiple services in order to deploy applications and workloads across the AWS cloud. AWS provides multiple networking resources and services </w:t>
+      </w:r>
+      <w:r>
+        <w:rPr>
+          <w:color w:val="333333"/>
+        </w:rPr>
+        <w:t xml:space="preserve">to build scalable and highly available networking designs to house the applications on AWS cloud. </w:t>
+      </w:r>
+      <w:r>
+        <w:rPr>
+          <w:color w:val="333333"/>
+        </w:rPr>
+        <w:t xml:space="preserve"> </w:t>
+      </w:r>
+    </w:p>
+    <w:p>
+      <w:pPr>
+        <w:spacing w:before="100" w:beforeAutospacing="1" w:after="100" w:afterAutospacing="1" w:line="276" w:lineRule="auto"/>
+        <w:rPr>
+          <w:color w:val="333333"/>
           <w:lang w:val="en-US"/>
         </w:rPr>
       </w:pPr>
       <w:r>
         <w:rPr>
           <w:color w:val="333333"/>
-        </w:rPr>
-        <w:t xml:space="preserve">NAPALM </w:t>
-      </w:r>
-      <w:r>
-        <w:rPr>
-          <w:color w:val="333333"/>
           <w:lang w:val="en-US"/>
         </w:rPr>
-        <w:t>(Network Automation and Programmability Abstraction Layer with Multivendor support) </w:t>
+        <w:t xml:space="preserve">One of the main pliers for Cloud adoption is automation and how quick we can deploy workloads </w:t>
       </w:r>
       <w:r>
         <w:rPr>
           <w:color w:val="333333"/>
           <w:lang w:val="en-US"/>
         </w:rPr>
-        <w:t xml:space="preserve">as the name implies is a multi-vendor python library to interact with different vendor equipment and it provides a </w:t>
+        <w:t xml:space="preserve">across the cloud. Each cloud provider has his own automation capabilities and in the case of AWS, it has </w:t>
       </w:r>
       <w:r>
         <w:rPr>
           <w:color w:val="333333"/>
           <w:lang w:val="en-US"/>
         </w:rPr>
-        <w:t>consistent method</w:t>
+        <w:t>a service called</w:t>
       </w:r>
       <w:r>
         <w:rPr>
           <w:color w:val="333333"/>
           <w:lang w:val="en-US"/>
         </w:rPr>
-        <w:t xml:space="preserve"> to interact with all these devices irrespective of the vendor equipment which is managed. </w:t>
+        <w:t xml:space="preserve"> CloudFormation </w:t>
+      </w:r>
+      <w:r>
+        <w:rPr>
+          <w:color w:val="333333"/>
+          <w:lang w:val="en-US"/>
+        </w:rPr>
+        <w:t>which enable us to</w:t>
+      </w:r>
+      <w:r>
+        <w:rPr>
+          <w:color w:val="333333"/>
+          <w:lang w:val="en-US"/>
+        </w:rPr>
+        <w:t xml:space="preserve"> describe the AWS infrastructure using Infrastructure as Code and to deploy </w:t>
+      </w:r>
+      <w:r>
+        <w:rPr>
+          <w:color w:val="333333"/>
+          <w:lang w:val="en-US"/>
+        </w:rPr>
+        <w:t>the infrastructure on the AWS cloud.</w:t>
       </w:r>
     </w:p>
     <w:p>
@@ -90,83 +159,7 @@
           <w:color w:val="333333"/>
           <w:lang w:val="en-US"/>
         </w:rPr>
-        <w:t xml:space="preserve">As we have </w:t>
-      </w:r>
-      <w:r>
-        <w:rPr>
-          <w:color w:val="333333"/>
-          <w:lang w:val="en-US"/>
-        </w:rPr>
-        <w:t>shown</w:t>
-      </w:r>
-      <w:r>
-        <w:rPr>
-          <w:color w:val="333333"/>
-          <w:lang w:val="en-US"/>
-        </w:rPr>
-        <w:t xml:space="preserve"> in all the previous chapters how to interact with different network devices using ansible, however for each vendor OS we use a different ansible module which support this OS and </w:t>
-      </w:r>
-      <w:proofErr w:type="gramStart"/>
-      <w:r>
-        <w:rPr>
-          <w:color w:val="333333"/>
-          <w:lang w:val="en-US"/>
-        </w:rPr>
-        <w:t>also</w:t>
-      </w:r>
-      <w:proofErr w:type="gramEnd"/>
-      <w:r>
-        <w:rPr>
-          <w:color w:val="333333"/>
-          <w:lang w:val="en-US"/>
-        </w:rPr>
-        <w:t xml:space="preserve"> we saw that the data returned from each vendor OS is completely different. Although that writing playbook for multi-vendor devices is still possible however this require multiple different modules and we need to account for the different data structures returned by these devices. This is the main point that NAPALM tries to address. NAPALM tries to provide a similar ansible module to interact with multiple vendor OS and the data returned by NAPALM from these different vendor OS is normalized and is </w:t>
-      </w:r>
-      <w:r>
-        <w:rPr>
-          <w:color w:val="333333"/>
-          <w:lang w:val="en-US"/>
-        </w:rPr>
-        <w:t>consistent</w:t>
-      </w:r>
-      <w:r>
-        <w:rPr>
-          <w:color w:val="333333"/>
-          <w:lang w:val="en-US"/>
-        </w:rPr>
-        <w:t>.</w:t>
-      </w:r>
-    </w:p>
-    <w:p>
-      <w:pPr>
-        <w:spacing w:before="100" w:beforeAutospacing="1" w:after="100" w:afterAutospacing="1" w:line="276" w:lineRule="auto"/>
-        <w:rPr>
-          <w:color w:val="333333"/>
-          <w:lang w:val="en-US"/>
-        </w:rPr>
-      </w:pPr>
-      <w:r>
-        <w:rPr>
-          <w:color w:val="333333"/>
-          <w:lang w:val="en-US"/>
-        </w:rPr>
-        <w:t xml:space="preserve">NAPALM interact with each device according to the most common API supported by this node and the API which is widely adopted by the community. The below diagram outline how NAPALM interact </w:t>
-      </w:r>
-      <w:proofErr w:type="gramStart"/>
-      <w:r>
-        <w:rPr>
-          <w:color w:val="333333"/>
-          <w:lang w:val="en-US"/>
-        </w:rPr>
-        <w:t>with  the</w:t>
-      </w:r>
-      <w:proofErr w:type="gramEnd"/>
-      <w:r>
-        <w:rPr>
-          <w:color w:val="333333"/>
-          <w:lang w:val="en-US"/>
-        </w:rPr>
-        <w:t xml:space="preserve"> most common Network devices and the libraries used in NAPALM to interact with these APIs on the devices</w:t>
+        <w:t>Ansible provides multiple modules to interact with the AWS cloud to provision and control the different resources in AWS cloud. In this chapter, we will focus on the deployment of the basic network services offered by AWS which allow us to build scalable network design in AWS. We will use the below sample AWS Network design in our illustration and we will design how to build this AWS design using Ansible.</w:t>
       </w:r>
     </w:p>
     <w:p>
@@ -230,84 +223,16 @@
     </w:p>
     <w:p>
       <w:pPr>
-        <w:spacing w:before="100" w:beforeAutospacing="1" w:after="100" w:afterAutospacing="1" w:line="276" w:lineRule="auto"/>
-        <w:rPr>
-          <w:color w:val="333333"/>
-          <w:lang w:val="en-US"/>
-        </w:rPr>
-      </w:pPr>
-      <w:r>
-        <w:rPr>
-          <w:color w:val="333333"/>
-          <w:lang w:val="en-US"/>
-        </w:rPr>
-        <w:lastRenderedPageBreak/>
-        <w:t xml:space="preserve">Since NAPALM tries to provide a similar and consistent method to interact with network equipment, it supports a </w:t>
-      </w:r>
-      <w:r>
-        <w:rPr>
-          <w:color w:val="333333"/>
-          <w:lang w:val="en-US"/>
-        </w:rPr>
-        <w:t>specific</w:t>
-      </w:r>
-      <w:r>
-        <w:rPr>
-          <w:color w:val="333333"/>
-          <w:lang w:val="en-US"/>
-        </w:rPr>
-        <w:t xml:space="preserve"> </w:t>
-      </w:r>
-      <w:r>
-        <w:rPr>
-          <w:color w:val="333333"/>
-          <w:lang w:val="en-US"/>
-        </w:rPr>
-        <w:t xml:space="preserve">vendor devices and also it support only the major and most common tasks that is carried on these devices like device </w:t>
-      </w:r>
-      <w:r>
-        <w:rPr>
-          <w:color w:val="333333"/>
-          <w:lang w:val="en-US"/>
-        </w:rPr>
-        <w:t>configuration</w:t>
-      </w:r>
-      <w:r>
-        <w:rPr>
-          <w:color w:val="333333"/>
-          <w:lang w:val="en-US"/>
-        </w:rPr>
-        <w:t xml:space="preserve">, retrieving Operational state for </w:t>
-      </w:r>
-      <w:proofErr w:type="gramStart"/>
-      <w:r>
-        <w:rPr>
-          <w:color w:val="333333"/>
-          <w:lang w:val="en-US"/>
-        </w:rPr>
-        <w:t>interfaces ,</w:t>
-      </w:r>
-      <w:proofErr w:type="gramEnd"/>
-      <w:r>
-        <w:rPr>
-          <w:color w:val="333333"/>
-          <w:lang w:val="en-US"/>
-        </w:rPr>
-        <w:t xml:space="preserve"> BGP and LLDP and many other. </w:t>
-      </w:r>
-      <w:r>
-        <w:rPr>
-          <w:color w:val="333333"/>
-          <w:lang w:val="en-US"/>
-        </w:rPr>
-        <w:t xml:space="preserve"> </w:t>
-      </w:r>
-      <w:r>
-        <w:rPr>
-          <w:color w:val="333333"/>
-          <w:lang w:val="en-US"/>
-        </w:rPr>
-        <w:t>For more information regarding the supported devices as well as the supported methods when interacting with these devices please check the below links</w:t>
+        <w:spacing w:before="100" w:beforeAutospacing="1" w:after="100" w:afterAutospacing="1" w:line="480" w:lineRule="atLeast"/>
+        <w:rPr>
+          <w:color w:val="333333"/>
+        </w:rPr>
+      </w:pPr>
+      <w:r>
+        <w:rPr>
+          <w:color w:val="333333"/>
+        </w:rPr>
+        <w:t>Below is the GitHub code used in this chapter</w:t>
       </w:r>
     </w:p>
     <w:p>
@@ -315,101 +240,11 @@
         <w:r>
           <w:rPr>
             <w:rStyle w:val="Hyperlink"/>
+            <w:rFonts w:eastAsiaTheme="majorEastAsia"/>
           </w:rPr>
-          <w:t>https://napalm.readthedocs.io/en/latest/support/index.html</w:t>
+          <w:t>https://github.com/PacktPublishing/Network-Automation-Cookbook/tree/master/ch7_aws</w:t>
         </w:r>
       </w:hyperlink>
-      <w:r>
-        <w:br/>
-      </w:r>
-      <w:r>
-        <w:rPr>
-          <w:color w:val="333333"/>
-        </w:rPr>
-        <w:br/>
-      </w:r>
-      <w:r>
-        <w:rPr>
-          <w:color w:val="333333"/>
-        </w:rPr>
-        <w:t xml:space="preserve">In this chapter, </w:t>
-      </w:r>
-      <w:r>
-        <w:rPr>
-          <w:color w:val="333333"/>
-        </w:rPr>
-        <w:t xml:space="preserve">we will outline how to automate </w:t>
-      </w:r>
-      <w:r>
-        <w:rPr>
-          <w:color w:val="333333"/>
-        </w:rPr>
-        <w:t xml:space="preserve">a multi-vendor Network </w:t>
-      </w:r>
-      <w:r>
-        <w:rPr>
-          <w:color w:val="333333"/>
-        </w:rPr>
-        <w:t>using NAPALM and ansible.</w:t>
-      </w:r>
-      <w:r>
-        <w:rPr>
-          <w:color w:val="333333"/>
-        </w:rPr>
-        <w:br/>
-        <w:t xml:space="preserve">We </w:t>
-      </w:r>
-      <w:proofErr w:type="spellStart"/>
-      <w:r>
-        <w:rPr>
-          <w:color w:val="333333"/>
-        </w:rPr>
-        <w:t>wil</w:t>
-      </w:r>
-      <w:proofErr w:type="spellEnd"/>
-      <w:r>
-        <w:rPr>
-          <w:color w:val="333333"/>
-        </w:rPr>
-        <w:t xml:space="preserve"> outline how to manage the configuration on these different vendor OS as well as how to retrieve operational state from these </w:t>
-      </w:r>
-      <w:proofErr w:type="spellStart"/>
-      <w:proofErr w:type="gramStart"/>
-      <w:r>
-        <w:rPr>
-          <w:color w:val="333333"/>
-        </w:rPr>
-        <w:t>devices.</w:t>
-      </w:r>
-      <w:r>
-        <w:rPr>
-          <w:color w:val="333333"/>
-        </w:rPr>
-        <w:t>We</w:t>
-      </w:r>
-      <w:proofErr w:type="spellEnd"/>
-      <w:proofErr w:type="gramEnd"/>
-      <w:r>
-        <w:rPr>
-          <w:color w:val="333333"/>
-        </w:rPr>
-        <w:t xml:space="preserve"> will base our illustration based on the below sample network diagram of a basic SP network</w:t>
-      </w:r>
-      <w:r>
-        <w:rPr>
-          <w:color w:val="333333"/>
-        </w:rPr>
-        <w:t>.</w:t>
-      </w:r>
-    </w:p>
-    <w:p>
-      <w:pPr>
-        <w:spacing w:before="100" w:beforeAutospacing="1" w:after="100" w:afterAutospacing="1" w:line="480" w:lineRule="atLeast"/>
-        <w:jc w:val="center"/>
-        <w:rPr>
-          <w:color w:val="333333"/>
-        </w:rPr>
-      </w:pPr>
     </w:p>
     <w:p>
       <w:pPr>
@@ -491,117 +326,22 @@
         <w:rPr>
           <w:color w:val="000000"/>
         </w:rPr>
-        <w:t xml:space="preserve">Juniper </w:t>
+        <w:t xml:space="preserve">Python </w:t>
       </w:r>
       <w:proofErr w:type="spellStart"/>
       <w:r>
         <w:rPr>
           <w:color w:val="000000"/>
         </w:rPr>
-        <w:t>vMX</w:t>
+        <w:t>boto</w:t>
       </w:r>
       <w:proofErr w:type="spellEnd"/>
       <w:r>
         <w:rPr>
           <w:color w:val="000000"/>
         </w:rPr>
-        <w:t xml:space="preserve"> running </w:t>
-      </w:r>
-      <w:proofErr w:type="spellStart"/>
-      <w:r>
-        <w:rPr>
-          <w:color w:val="000000"/>
-        </w:rPr>
-        <w:t>JunOS</w:t>
-      </w:r>
-      <w:proofErr w:type="spellEnd"/>
-      <w:r>
-        <w:rPr>
-          <w:color w:val="000000"/>
-        </w:rPr>
-        <w:t xml:space="preserve"> </w:t>
-      </w:r>
-      <w:r>
-        <w:rPr>
-          <w:color w:val="000000"/>
-        </w:rPr>
-        <w:t xml:space="preserve">14.1R8 and </w:t>
-      </w:r>
-      <w:proofErr w:type="spellStart"/>
-      <w:r>
-        <w:rPr>
-          <w:color w:val="000000"/>
-        </w:rPr>
-        <w:t>JunOS</w:t>
-      </w:r>
-      <w:proofErr w:type="spellEnd"/>
-      <w:r>
-        <w:rPr>
-          <w:color w:val="000000"/>
-        </w:rPr>
-        <w:t xml:space="preserve"> </w:t>
-      </w:r>
-      <w:r>
-        <w:rPr>
-          <w:color w:val="000000"/>
-        </w:rPr>
-        <w:t>1</w:t>
-      </w:r>
-      <w:r>
-        <w:rPr>
-          <w:color w:val="000000"/>
-        </w:rPr>
-        <w:t>7</w:t>
-      </w:r>
-      <w:r>
-        <w:rPr>
-          <w:color w:val="000000"/>
-        </w:rPr>
-        <w:t>.1R1 Release</w:t>
-      </w:r>
-    </w:p>
-    <w:p>
-      <w:pPr>
-        <w:numPr>
-          <w:ilvl w:val="0"/>
-          <w:numId w:val="5"/>
-        </w:numPr>
-        <w:spacing w:before="100" w:beforeAutospacing="1" w:after="100" w:afterAutospacing="1"/>
-        <w:ind w:left="480"/>
-        <w:rPr>
-          <w:color w:val="000000"/>
-        </w:rPr>
-      </w:pPr>
-      <w:r>
-        <w:rPr>
-          <w:color w:val="000000"/>
-        </w:rPr>
-        <w:t>Cisco IOS-XR 6.1.2</w:t>
-      </w:r>
-    </w:p>
-    <w:p>
-      <w:pPr>
-        <w:spacing w:before="100" w:beforeAutospacing="1" w:after="100" w:afterAutospacing="1"/>
-        <w:rPr>
-          <w:color w:val="000000"/>
-        </w:rPr>
-      </w:pPr>
-    </w:p>
-    <w:p>
-      <w:pPr>
-        <w:spacing w:before="100" w:beforeAutospacing="1" w:after="100" w:afterAutospacing="1"/>
-        <w:rPr>
-          <w:color w:val="000000"/>
-        </w:rPr>
-      </w:pPr>
-    </w:p>
-    <w:p>
-      <w:pPr>
-        <w:spacing w:before="100" w:beforeAutospacing="1" w:after="100" w:afterAutospacing="1"/>
-        <w:rPr>
-          <w:color w:val="000000"/>
-        </w:rPr>
-      </w:pPr>
+        <w:t xml:space="preserve"> and boto3 libraries.</w:t>
+      </w:r>
     </w:p>
     <w:p>
       <w:pPr>
@@ -759,7 +499,19 @@
         <w:rPr>
           <w:color w:val="000000"/>
         </w:rPr>
-        <w:t>Adjusting Routing Table.</w:t>
+        <w:t xml:space="preserve">Adjusting </w:t>
+      </w:r>
+      <w:r>
+        <w:rPr>
+          <w:color w:val="000000"/>
+        </w:rPr>
+        <w:t>VPC Routing</w:t>
+      </w:r>
+      <w:r>
+        <w:rPr>
+          <w:color w:val="000000"/>
+        </w:rPr>
+        <w:t>.</w:t>
       </w:r>
     </w:p>
     <w:p>
@@ -797,7 +549,19 @@
         <w:rPr>
           <w:color w:val="000000"/>
         </w:rPr>
-        <w:t>Decommissioning Resources using Ansible</w:t>
+        <w:t xml:space="preserve">Decommissioning </w:t>
+      </w:r>
+      <w:r>
+        <w:rPr>
+          <w:color w:val="000000"/>
+        </w:rPr>
+        <w:t xml:space="preserve">AWS </w:t>
+      </w:r>
+      <w:r>
+        <w:rPr>
+          <w:color w:val="000000"/>
+        </w:rPr>
+        <w:t>Resources using Ansible</w:t>
       </w:r>
     </w:p>
     <w:p>
@@ -838,7 +602,6 @@
           <w:sz w:val="48"/>
           <w:szCs w:val="48"/>
         </w:rPr>
-        <w:lastRenderedPageBreak/>
         <w:br w:type="page"/>
       </w:r>
     </w:p>
@@ -1803,7 +1566,7 @@
     </w:p>
     <w:p>
       <w:pPr>
-        <w:spacing w:before="100" w:beforeAutospacing="1" w:after="100" w:afterAutospacing="1" w:line="480" w:lineRule="atLeast"/>
+        <w:spacing w:before="100" w:beforeAutospacing="1" w:after="100" w:afterAutospacing="1" w:line="276" w:lineRule="auto"/>
         <w:rPr>
           <w:color w:val="333333"/>
         </w:rPr>
@@ -1845,7 +1608,7 @@
     </w:p>
     <w:p>
       <w:pPr>
-        <w:spacing w:before="100" w:beforeAutospacing="1" w:after="100" w:afterAutospacing="1" w:line="480" w:lineRule="atLeast"/>
+        <w:spacing w:before="100" w:beforeAutospacing="1" w:after="100" w:afterAutospacing="1" w:line="276" w:lineRule="auto"/>
         <w:rPr>
           <w:color w:val="333333"/>
         </w:rPr>
@@ -1864,7 +1627,7 @@
           <w:ilvl w:val="1"/>
           <w:numId w:val="5"/>
         </w:numPr>
-        <w:spacing w:before="100" w:beforeAutospacing="1" w:after="100" w:afterAutospacing="1" w:line="480" w:lineRule="atLeast"/>
+        <w:spacing w:before="100" w:beforeAutospacing="1" w:after="100" w:afterAutospacing="1" w:line="276" w:lineRule="auto"/>
         <w:rPr>
           <w:color w:val="333333"/>
         </w:rPr>
@@ -1891,7 +1654,7 @@
           <w:ilvl w:val="1"/>
           <w:numId w:val="5"/>
         </w:numPr>
-        <w:spacing w:before="100" w:beforeAutospacing="1" w:after="100" w:afterAutospacing="1" w:line="480" w:lineRule="atLeast"/>
+        <w:spacing w:before="100" w:beforeAutospacing="1" w:after="100" w:afterAutospacing="1" w:line="276" w:lineRule="auto"/>
         <w:rPr>
           <w:color w:val="333333"/>
         </w:rPr>
@@ -1918,7 +1681,7 @@
           <w:ilvl w:val="1"/>
           <w:numId w:val="5"/>
         </w:numPr>
-        <w:spacing w:before="100" w:beforeAutospacing="1" w:after="100" w:afterAutospacing="1" w:line="480" w:lineRule="atLeast"/>
+        <w:spacing w:before="100" w:beforeAutospacing="1" w:after="100" w:afterAutospacing="1" w:line="276" w:lineRule="auto"/>
         <w:rPr>
           <w:color w:val="333333"/>
         </w:rPr>
@@ -1950,7 +1713,7 @@
     </w:p>
     <w:p>
       <w:pPr>
-        <w:spacing w:before="100" w:beforeAutospacing="1" w:after="100" w:afterAutospacing="1" w:line="480" w:lineRule="atLeast"/>
+        <w:spacing w:before="100" w:beforeAutospacing="1" w:after="100" w:afterAutospacing="1" w:line="276" w:lineRule="auto"/>
         <w:rPr>
           <w:color w:val="333333"/>
         </w:rPr>
@@ -2075,29 +1838,8 @@
         </w:rPr>
         <w:t> </w:t>
       </w:r>
-      <w:r>
-        <w:rPr>
-          <w:color w:val="333333"/>
-        </w:rPr>
-        <w:br/>
-      </w:r>
-      <w:r>
-        <w:rPr>
-          <w:color w:val="333333"/>
-        </w:rPr>
-        <w:br/>
-      </w:r>
-      <w:r>
-        <w:rPr>
-          <w:rFonts w:ascii="Helvetica Neue" w:hAnsi="Helvetica Neue"/>
-          <w:color w:val="444444"/>
-          <w:sz w:val="21"/>
-          <w:szCs w:val="21"/>
-          <w:shd w:val="clear" w:color="auto" w:fill="FFFFFF"/>
-          <w:lang w:val="en-US"/>
-        </w:rPr>
-        <w:t>https://955645556619.signin.aws.amazon.com/console</w:t>
-      </w:r>
+      <w:bookmarkStart w:id="0" w:name="_GoBack"/>
+      <w:bookmarkEnd w:id="0"/>
     </w:p>
     <w:p>
       <w:pPr>
@@ -10665,10 +10407,7 @@
         <w:br/>
       </w:r>
       <w:r>
-        <w:t xml:space="preserve">- name: </w:t>
-      </w:r>
-      <w:r>
-        <w:t>Validate VPC Build</w:t>
+        <w:t>- name: Validate VPC Build</w:t>
       </w:r>
     </w:p>
     <w:p>
@@ -11052,8 +10791,6 @@
       </w:r>
       <w:r>
         <w:br/>
-      </w:r>
-      <w:r>
         <w:t xml:space="preserve">        - name: Extract VPC ID</w:t>
       </w:r>
     </w:p>
@@ -12004,10 +11741,7 @@
     </w:p>
     <w:p>
       <w:r>
-        <w:t xml:space="preserve">For more information regarding the multiple modules </w:t>
-      </w:r>
-      <w:r>
-        <w:t xml:space="preserve">for fact collection for </w:t>
+        <w:t xml:space="preserve">For more information regarding the multiple modules for fact collection for </w:t>
       </w:r>
       <w:r>
         <w:t>the different network resources in AWS please check the below links</w:t>
@@ -12051,8 +11785,6 @@
           <w:t>https://docs.ansible.com/ansible/latest/modules/ec2_vpc_igw_facts_module.html#ec2-vpc-igw-facts-module</w:t>
         </w:r>
       </w:hyperlink>
-      <w:bookmarkStart w:id="0" w:name="_GoBack"/>
-      <w:bookmarkEnd w:id="0"/>
     </w:p>
     <w:p>
       <w:r>

</xml_diff>